<commit_message>
Latest Data Warehouse Design Principles Document
</commit_message>
<xml_diff>
--- a/Data Warehouse Standards.docx
+++ b/Data Warehouse Standards.docx
@@ -226,6 +226,30 @@
         </w:rPr>
         <w:br w:type="page"/>
       </w:r>
+    </w:p>
+    <w:p>
+      <w:pPr>
+        <w:pStyle w:val="MainBody"/>
+        <w:rPr>
+          <w:lang w:val="en-GB"/>
+        </w:rPr>
+      </w:pPr>
+    </w:p>
+    <w:p>
+      <w:pPr>
+        <w:pStyle w:val="MainBody"/>
+        <w:rPr>
+          <w:lang w:val="en-GB"/>
+        </w:rPr>
+      </w:pPr>
+    </w:p>
+    <w:p>
+      <w:pPr>
+        <w:pStyle w:val="MainBody"/>
+        <w:rPr>
+          <w:lang w:val="en-GB"/>
+        </w:rPr>
+      </w:pPr>
     </w:p>
     <w:p>
       <w:pPr>
@@ -712,21 +736,7 @@
         <w:rPr>
           <w:lang w:val="en-GB"/>
         </w:rPr>
-        <w:t xml:space="preserve">.0 </w:t>
-      </w:r>
-      <w:proofErr w:type="gramStart"/>
-      <w:r>
-        <w:rPr>
-          <w:lang w:val="en-GB"/>
-        </w:rPr>
-        <w:t>license</w:t>
-      </w:r>
-      <w:proofErr w:type="gramEnd"/>
-      <w:r>
-        <w:rPr>
-          <w:lang w:val="en-GB"/>
-        </w:rPr>
-        <w:t>. This allows worldwide, royalty-free, non-exclusive rights to share, distribute and create derivative work products (including for commercial gain) as long as the terms of the license are adhered to. Full details of the terms can be found at:</w:t>
+        <w:t>.0 license. This allows worldwide, royalty-free, non-exclusive rights to share, distribute and create derivative work products (including for commercial gain) as long as the terms of the license are adhered to. Full details of the terms can be found at:</w:t>
       </w:r>
     </w:p>
     <w:p>
@@ -2006,14 +2016,14 @@
       <w:pPr>
         <w:pStyle w:val="Heading1"/>
       </w:pPr>
-      <w:bookmarkStart w:id="0" w:name="_Toc530153820"/>
-      <w:bookmarkStart w:id="1" w:name="_Toc6302286"/>
-      <w:bookmarkStart w:id="2" w:name="_Toc6313124"/>
+      <w:bookmarkStart w:id="0" w:name="_Toc6313124"/>
+      <w:bookmarkStart w:id="1" w:name="_Toc530153820"/>
+      <w:bookmarkStart w:id="2" w:name="_Toc6302286"/>
       <w:r>
         <w:lastRenderedPageBreak/>
         <w:t>NHS Data Warehouse Standard - Introduction</w:t>
       </w:r>
-      <w:bookmarkEnd w:id="2"/>
+      <w:bookmarkEnd w:id="0"/>
     </w:p>
     <w:p>
       <w:pPr>
@@ -2180,6 +2190,7 @@
       </w:pPr>
       <w:bookmarkStart w:id="3" w:name="_Toc6313125"/>
       <w:r>
+        <w:lastRenderedPageBreak/>
         <w:t>S</w:t>
       </w:r>
       <w:r>
@@ -2188,8 +2199,8 @@
       <w:r>
         <w:t>s</w:t>
       </w:r>
-      <w:bookmarkEnd w:id="0"/>
       <w:bookmarkEnd w:id="1"/>
+      <w:bookmarkEnd w:id="2"/>
       <w:bookmarkEnd w:id="3"/>
     </w:p>
     <w:p>
@@ -2209,98 +2220,82 @@
           <w:i/>
           <w:highlight w:val="yellow"/>
         </w:rPr>
-        <w:t>[</w:t>
-      </w:r>
-      <w:proofErr w:type="spellStart"/>
+        <w:t>[your_SQL_instance]</w:t>
+      </w:r>
+      <w:r>
+        <w:t xml:space="preserve"> will present as a single production instance</w:t>
+      </w:r>
+      <w:r>
+        <w:t xml:space="preserve"> </w:t>
+      </w:r>
       <w:r>
         <w:rPr>
           <w:i/>
           <w:highlight w:val="yellow"/>
         </w:rPr>
-        <w:t>your_SQL_instance</w:t>
-      </w:r>
-      <w:proofErr w:type="spellEnd"/>
+        <w:t>[</w:t>
+      </w:r>
       <w:r>
         <w:rPr>
           <w:i/>
           <w:highlight w:val="yellow"/>
         </w:rPr>
-        <w:t>]</w:t>
-      </w:r>
-      <w:r>
-        <w:t xml:space="preserve"> will present as a single production instance</w:t>
-      </w:r>
-      <w:r>
-        <w:t xml:space="preserve"> </w:t>
+        <w:t>on a</w:t>
       </w:r>
       <w:r>
         <w:rPr>
           <w:i/>
           <w:highlight w:val="yellow"/>
         </w:rPr>
-        <w:t>[</w:t>
+        <w:t xml:space="preserve"> </w:t>
       </w:r>
       <w:r>
         <w:rPr>
           <w:i/>
           <w:highlight w:val="yellow"/>
         </w:rPr>
-        <w:t>on a</w:t>
+        <w:t xml:space="preserve">SQL </w:t>
       </w:r>
       <w:r>
         <w:rPr>
           <w:i/>
           <w:highlight w:val="yellow"/>
         </w:rPr>
-        <w:t xml:space="preserve"> </w:t>
+        <w:t xml:space="preserve">cluster with 1 </w:t>
       </w:r>
       <w:r>
         <w:rPr>
           <w:i/>
           <w:highlight w:val="yellow"/>
         </w:rPr>
-        <w:t xml:space="preserve">SQL </w:t>
+        <w:t>active</w:t>
       </w:r>
       <w:r>
         <w:rPr>
           <w:i/>
           <w:highlight w:val="yellow"/>
         </w:rPr>
-        <w:t xml:space="preserve">cluster with 1 </w:t>
+        <w:t xml:space="preserve"> node and 1 </w:t>
       </w:r>
       <w:r>
         <w:rPr>
           <w:i/>
           <w:highlight w:val="yellow"/>
         </w:rPr>
-        <w:t>active</w:t>
+        <w:t>passive</w:t>
       </w:r>
       <w:r>
         <w:rPr>
           <w:i/>
           <w:highlight w:val="yellow"/>
         </w:rPr>
-        <w:t xml:space="preserve"> node and 1 </w:t>
+        <w:t xml:space="preserve"> node</w:t>
       </w:r>
       <w:r>
         <w:rPr>
           <w:i/>
           <w:highlight w:val="yellow"/>
         </w:rPr>
-        <w:t>passive</w:t>
-      </w:r>
-      <w:r>
-        <w:rPr>
-          <w:i/>
-          <w:highlight w:val="yellow"/>
-        </w:rPr>
-        <w:t xml:space="preserve"> node</w:t>
-      </w:r>
-      <w:r>
-        <w:rPr>
-          <w:i/>
-          <w:highlight w:val="yellow"/>
-        </w:rPr>
         <w:t>]</w:t>
       </w:r>
     </w:p>
@@ -2354,22 +2349,106 @@
       <w:r>
         <w:t xml:space="preserve">A series of logical views, functions and stored procedures will exist between </w:t>
       </w:r>
-      <w:proofErr w:type="spellStart"/>
       <w:r>
         <w:t>P</w:t>
       </w:r>
       <w:r>
+        <w:t xml:space="preserve">id-sql and </w:t>
+      </w:r>
+      <w:r>
+        <w:t>P</w:t>
+      </w:r>
+      <w:r>
+        <w:t>id-sql2 pointing to the materialised objects on the other instance</w:t>
+      </w:r>
+    </w:p>
+    <w:p>
+      <w:pPr>
+        <w:pStyle w:val="Heading4"/>
+      </w:pPr>
+      <w:r>
+        <w:t xml:space="preserve">Any </w:t>
+      </w:r>
+      <w:r>
+        <w:t>configuration tables, functions and stored procedures that administr</w:t>
+      </w:r>
+      <w:r>
+        <w:t xml:space="preserve">ate the load balancing will exist on </w:t>
+      </w:r>
+      <w:r>
+        <w:t>P</w:t>
+      </w:r>
+      <w:r>
         <w:t>id-sql</w:t>
       </w:r>
-      <w:proofErr w:type="spellEnd"/>
-      <w:r>
-        <w:t xml:space="preserve"> and </w:t>
-      </w:r>
-      <w:r>
-        <w:t>P</w:t>
-      </w:r>
-      <w:r>
-        <w:t>id-sql2 pointing to the materialised objects on the other instance</w:t>
+    </w:p>
+    <w:p>
+      <w:pPr>
+        <w:pStyle w:val="Heading2"/>
+      </w:pPr>
+      <w:r>
+        <w:t>Test environment</w:t>
+      </w:r>
+    </w:p>
+    <w:p>
+      <w:pPr>
+        <w:pStyle w:val="Heading3"/>
+      </w:pPr>
+      <w:r>
+        <w:t>Pid-sql-test will present as a single production instance</w:t>
+      </w:r>
+      <w:r>
+        <w:t xml:space="preserve"> on a</w:t>
+      </w:r>
+      <w:r>
+        <w:t xml:space="preserve"> </w:t>
+      </w:r>
+      <w:r>
+        <w:t xml:space="preserve">SQL </w:t>
+      </w:r>
+      <w:r>
+        <w:t>cluster with 1 online node and 1 offline node</w:t>
+      </w:r>
+    </w:p>
+    <w:p>
+      <w:pPr>
+        <w:pStyle w:val="Heading3"/>
+      </w:pPr>
+      <w:r>
+        <w:t>Pid-sql-test will be hosted on the same cluster as Pid-sql</w:t>
+      </w:r>
+    </w:p>
+    <w:p>
+      <w:pPr>
+        <w:pStyle w:val="Heading3"/>
+      </w:pPr>
+      <w:r>
+        <w:t>If the production cluster is reconfigured to have both nodes active, the test environment will also be reconfigured to have 2 active nodes.</w:t>
+      </w:r>
+      <w:r>
+        <w:br/>
+      </w:r>
+      <w:r>
+        <w:t>A seco</w:t>
+      </w:r>
+      <w:r>
+        <w:t>nd instance, pid-sql-test2 will need to be set up to facilitate this, with the following characteristics:</w:t>
+      </w:r>
+    </w:p>
+    <w:p>
+      <w:pPr>
+        <w:pStyle w:val="Heading4"/>
+      </w:pPr>
+      <w:r>
+        <w:t>The performance load on each instance will be balanced by manually choosing which instance objects sit within</w:t>
+      </w:r>
+    </w:p>
+    <w:p>
+      <w:pPr>
+        <w:pStyle w:val="Heading4"/>
+      </w:pPr>
+      <w:r>
+        <w:t>A series of logical views, functions and stored procedures will exist between Pid-sql-test and Pid-sql-test2 pointing to the materialised objects on the other instance</w:t>
       </w:r>
     </w:p>
     <w:p>
@@ -2383,212 +2462,57 @@
         <w:t>configuration tables, functions and stored procedures that administr</w:t>
       </w:r>
       <w:r>
-        <w:t xml:space="preserve">ate the load balancing will exist on </w:t>
-      </w:r>
-      <w:proofErr w:type="spellStart"/>
-      <w:r>
-        <w:t>P</w:t>
-      </w:r>
-      <w:r>
-        <w:t>id-sql</w:t>
-      </w:r>
-      <w:proofErr w:type="spellEnd"/>
+        <w:t>ate the load balancing will exist on Pid-sql</w:t>
+      </w:r>
     </w:p>
     <w:p>
       <w:pPr>
         <w:pStyle w:val="Heading2"/>
       </w:pPr>
       <w:r>
-        <w:t>Test environment</w:t>
-      </w:r>
-    </w:p>
-    <w:p>
-      <w:pPr>
-        <w:pStyle w:val="Heading3"/>
-      </w:pPr>
-      <w:proofErr w:type="spellStart"/>
+        <w:t>Development environments</w:t>
+      </w:r>
+    </w:p>
+    <w:p>
+      <w:pPr>
+        <w:pStyle w:val="Heading3"/>
+      </w:pPr>
+      <w:r>
+        <w:t xml:space="preserve">Each developer will have a development instance </w:t>
+      </w:r>
+      <w:r>
+        <w:t>in the machine name range Pid-sql-devXX</w:t>
+      </w:r>
+    </w:p>
+    <w:p>
+      <w:pPr>
+        <w:pStyle w:val="Heading3"/>
+      </w:pPr>
       <w:r>
         <w:t>Pid</w:t>
       </w:r>
-      <w:proofErr w:type="spellEnd"/>
-      <w:r>
-        <w:t>-</w:t>
-      </w:r>
-      <w:proofErr w:type="spellStart"/>
-      <w:r>
-        <w:t>sql</w:t>
-      </w:r>
-      <w:proofErr w:type="spellEnd"/>
-      <w:r>
-        <w:t>-test will present as a single production instance</w:t>
-      </w:r>
-      <w:r>
-        <w:t xml:space="preserve"> on a</w:t>
-      </w:r>
-      <w:r>
-        <w:t xml:space="preserve"> </w:t>
-      </w:r>
-      <w:r>
-        <w:t xml:space="preserve">SQL </w:t>
-      </w:r>
-      <w:r>
-        <w:t>cluster with 1 online node and 1 offline node</w:t>
-      </w:r>
-    </w:p>
-    <w:p>
-      <w:pPr>
-        <w:pStyle w:val="Heading3"/>
-      </w:pPr>
-      <w:proofErr w:type="spellStart"/>
-      <w:r>
-        <w:t>Pid</w:t>
-      </w:r>
-      <w:proofErr w:type="spellEnd"/>
-      <w:r>
-        <w:t>-</w:t>
-      </w:r>
-      <w:proofErr w:type="spellStart"/>
-      <w:r>
-        <w:t>sql</w:t>
-      </w:r>
-      <w:proofErr w:type="spellEnd"/>
-      <w:r>
-        <w:t xml:space="preserve">-test will be hosted on the same cluster as </w:t>
-      </w:r>
-      <w:proofErr w:type="spellStart"/>
+      <w:r>
+        <w:t>-sql-devXX will be hosted on the same SQL cluster as the production e</w:t>
+      </w:r>
+    </w:p>
+    <w:p>
+      <w:pPr>
+        <w:pStyle w:val="Heading2"/>
+      </w:pPr>
+      <w:r>
+        <w:t>Transactions environments</w:t>
+      </w:r>
+    </w:p>
+    <w:p>
+      <w:pPr>
+        <w:pStyle w:val="Heading3"/>
+      </w:pPr>
+      <w:r>
+        <w:t xml:space="preserve">Any transactional database will not be created in the </w:t>
+      </w:r>
       <w:r>
         <w:t>Pid-sql</w:t>
       </w:r>
-      <w:proofErr w:type="spellEnd"/>
-    </w:p>
-    <w:p>
-      <w:pPr>
-        <w:pStyle w:val="Heading3"/>
-      </w:pPr>
-      <w:r>
-        <w:t>If the production cluster is reconfigured to have both nodes active, the test environment will also be reconfigured to have 2 active nodes.</w:t>
-      </w:r>
-      <w:r>
-        <w:br/>
-      </w:r>
-      <w:r>
-        <w:t>A seco</w:t>
-      </w:r>
-      <w:r>
-        <w:t>nd instance, pid-sql-test2 will need to be set up to facilitate this, with the following characteristics:</w:t>
-      </w:r>
-    </w:p>
-    <w:p>
-      <w:pPr>
-        <w:pStyle w:val="Heading4"/>
-      </w:pPr>
-      <w:r>
-        <w:t>The performance load on each instance will be balanced by manually choosing which instance objects sit within</w:t>
-      </w:r>
-    </w:p>
-    <w:p>
-      <w:pPr>
-        <w:pStyle w:val="Heading4"/>
-      </w:pPr>
-      <w:r>
-        <w:t xml:space="preserve">A series of logical views, functions and stored procedures will exist between </w:t>
-      </w:r>
-      <w:proofErr w:type="spellStart"/>
-      <w:r>
-        <w:t>Pid</w:t>
-      </w:r>
-      <w:proofErr w:type="spellEnd"/>
-      <w:r>
-        <w:t>-</w:t>
-      </w:r>
-      <w:proofErr w:type="spellStart"/>
-      <w:r>
-        <w:t>sql</w:t>
-      </w:r>
-      <w:proofErr w:type="spellEnd"/>
-      <w:r>
-        <w:t>-test and Pid-sql-test2 pointing to the materialised objects on the other instance</w:t>
-      </w:r>
-    </w:p>
-    <w:p>
-      <w:pPr>
-        <w:pStyle w:val="Heading4"/>
-      </w:pPr>
-      <w:r>
-        <w:t xml:space="preserve">Any </w:t>
-      </w:r>
-      <w:r>
-        <w:t>configuration tables, functions and stored procedures that administr</w:t>
-      </w:r>
-      <w:r>
-        <w:t xml:space="preserve">ate the load balancing will exist on </w:t>
-      </w:r>
-      <w:proofErr w:type="spellStart"/>
-      <w:r>
-        <w:t>Pid-sql</w:t>
-      </w:r>
-      <w:proofErr w:type="spellEnd"/>
-    </w:p>
-    <w:p>
-      <w:pPr>
-        <w:pStyle w:val="Heading2"/>
-      </w:pPr>
-      <w:r>
-        <w:t>Development environments</w:t>
-      </w:r>
-    </w:p>
-    <w:p>
-      <w:pPr>
-        <w:pStyle w:val="Heading3"/>
-      </w:pPr>
-      <w:r>
-        <w:t xml:space="preserve">Each developer will have a development instance </w:t>
-      </w:r>
-      <w:r>
-        <w:t xml:space="preserve">in the machine name range </w:t>
-      </w:r>
-      <w:proofErr w:type="spellStart"/>
-      <w:r>
-        <w:t>Pid-sql-devXX</w:t>
-      </w:r>
-      <w:proofErr w:type="spellEnd"/>
-    </w:p>
-    <w:p>
-      <w:pPr>
-        <w:pStyle w:val="Heading3"/>
-      </w:pPr>
-      <w:proofErr w:type="spellStart"/>
-      <w:r>
-        <w:t>Pid</w:t>
-      </w:r>
-      <w:r>
-        <w:t>-sql-devXX</w:t>
-      </w:r>
-      <w:proofErr w:type="spellEnd"/>
-      <w:r>
-        <w:t xml:space="preserve"> will be hosted on the same SQL cluster as the production e</w:t>
-      </w:r>
-    </w:p>
-    <w:p>
-      <w:pPr>
-        <w:pStyle w:val="Heading2"/>
-      </w:pPr>
-      <w:r>
-        <w:t>Transactions environments</w:t>
-      </w:r>
-    </w:p>
-    <w:p>
-      <w:pPr>
-        <w:pStyle w:val="Heading3"/>
-      </w:pPr>
-      <w:r>
-        <w:t xml:space="preserve">Any transactional database will not be created in the </w:t>
-      </w:r>
-      <w:proofErr w:type="spellStart"/>
-      <w:r>
-        <w:t>Pid-sql</w:t>
-      </w:r>
-      <w:proofErr w:type="spellEnd"/>
       <w:r>
         <w:t xml:space="preserve"> environment – instead they will be created in the clinical SQL systems environment in conjunction with the IT infrastructure team</w:t>
       </w:r>
@@ -2838,23 +2762,7 @@
         <w:pStyle w:val="Heading3"/>
       </w:pPr>
       <w:r>
-        <w:t xml:space="preserve">Subsequent updates should be tested for duplications and omissions against the foreign key. This is most simply done by having a comment block with SELECT </w:t>
-      </w:r>
-      <w:proofErr w:type="gramStart"/>
-      <w:r>
-        <w:t>COUNT(</w:t>
-      </w:r>
-      <w:proofErr w:type="gramEnd"/>
-      <w:r>
-        <w:t xml:space="preserve">*) FROM [each table] so that variations in the </w:t>
-      </w:r>
-      <w:proofErr w:type="spellStart"/>
-      <w:r>
-        <w:t>rowcount</w:t>
-      </w:r>
-      <w:proofErr w:type="spellEnd"/>
-      <w:r>
-        <w:t xml:space="preserve"> can easily be identified as each table used in the </w:t>
+        <w:t xml:space="preserve">Subsequent updates should be tested for duplications and omissions against the foreign key. This is most simply done by having a comment block with SELECT COUNT(*) FROM [each table] so that variations in the rowcount can easily be identified as each table used in the </w:t>
       </w:r>
       <w:r>
         <w:t>FROM clause</w:t>
@@ -3029,7 +2937,6 @@
       <w:bookmarkStart w:id="10" w:name="_Toc530153823"/>
       <w:bookmarkStart w:id="11" w:name="_Toc6302289"/>
       <w:bookmarkStart w:id="12" w:name="_Toc6313128"/>
-      <w:proofErr w:type="spellStart"/>
       <w:r>
         <w:lastRenderedPageBreak/>
         <w:t>XXX</w:t>
@@ -3041,11 +2948,7 @@
         <w:t>_</w:t>
       </w:r>
       <w:r>
-        <w:t>Staging</w:t>
-      </w:r>
-      <w:proofErr w:type="spellEnd"/>
-      <w:r>
-        <w:t xml:space="preserve"> </w:t>
+        <w:t xml:space="preserve">Staging </w:t>
       </w:r>
       <w:r>
         <w:t>database</w:t>
@@ -3223,14 +3126,12 @@
       <w:r>
         <w:t xml:space="preserve">the </w:t>
       </w:r>
-      <w:proofErr w:type="spellStart"/>
       <w:r>
         <w:t>XXX</w:t>
       </w:r>
       <w:r>
         <w:t>_Datawarehouse_Staging</w:t>
       </w:r>
-      <w:proofErr w:type="spellEnd"/>
       <w:r>
         <w:t xml:space="preserve"> database (i.e. in the database “pulling” the data)</w:t>
       </w:r>
@@ -3250,7 +3151,6 @@
       <w:r>
         <w:t xml:space="preserve">Bulk, Incremental and Final datasets will be contained within their own schema (e.g. </w:t>
       </w:r>
-      <w:proofErr w:type="spellStart"/>
       <w:r>
         <w:t>PAS</w:t>
       </w:r>
@@ -3263,11 +3163,9 @@
         </w:rPr>
         <w:t>Bulk</w:t>
       </w:r>
-      <w:proofErr w:type="spellEnd"/>
       <w:r>
         <w:t xml:space="preserve">, </w:t>
       </w:r>
-      <w:proofErr w:type="spellStart"/>
       <w:r>
         <w:t>PAS</w:t>
       </w:r>
@@ -3280,11 +3178,9 @@
         </w:rPr>
         <w:t>Incremental</w:t>
       </w:r>
-      <w:proofErr w:type="spellEnd"/>
       <w:r>
         <w:t xml:space="preserve">, </w:t>
       </w:r>
-      <w:proofErr w:type="spellStart"/>
       <w:r>
         <w:t>PAS</w:t>
       </w:r>
@@ -3297,7 +3193,6 @@
         </w:rPr>
         <w:t>Final</w:t>
       </w:r>
-      <w:proofErr w:type="spellEnd"/>
       <w:r>
         <w:t>)</w:t>
       </w:r>
@@ -3506,7 +3401,6 @@
       <w:r>
         <w:t xml:space="preserve">, </w:t>
       </w:r>
-      <w:proofErr w:type="spellStart"/>
       <w:r>
         <w:t>PAS</w:t>
       </w:r>
@@ -3520,13 +3414,8 @@
         <w:t>REPV</w:t>
       </w:r>
       <w:r>
-        <w:t>_Bulk</w:t>
-      </w:r>
-      <w:proofErr w:type="spellEnd"/>
-      <w:r>
-        <w:t xml:space="preserve">, </w:t>
-      </w:r>
-      <w:proofErr w:type="spellStart"/>
+        <w:t xml:space="preserve">_Bulk, </w:t>
+      </w:r>
       <w:r>
         <w:t>PAS</w:t>
       </w:r>
@@ -3540,13 +3429,8 @@
         <w:t>REPV</w:t>
       </w:r>
       <w:r>
-        <w:t>_Incremental</w:t>
-      </w:r>
-      <w:proofErr w:type="spellEnd"/>
-      <w:r>
-        <w:t xml:space="preserve">, </w:t>
-      </w:r>
-      <w:proofErr w:type="spellStart"/>
+        <w:t xml:space="preserve">_Incremental, </w:t>
+      </w:r>
       <w:r>
         <w:t>PAS</w:t>
       </w:r>
@@ -3560,11 +3444,7 @@
         <w:t>REPV</w:t>
       </w:r>
       <w:r>
-        <w:t>_Final</w:t>
-      </w:r>
-      <w:proofErr w:type="spellEnd"/>
-      <w:r>
-        <w:t>)</w:t>
+        <w:t>_Final)</w:t>
       </w:r>
     </w:p>
     <w:p>
@@ -3633,15 +3513,7 @@
         <w:t xml:space="preserve"> table</w:t>
       </w:r>
       <w:r>
-        <w:t xml:space="preserve"> and use the </w:t>
-      </w:r>
-      <w:proofErr w:type="spellStart"/>
-      <w:r>
-        <w:t>sp_rename</w:t>
-      </w:r>
-      <w:proofErr w:type="spellEnd"/>
-      <w:r>
-        <w:t xml:space="preserve"> method to swap the “working” table for the target output table. This will minimise the downtime of the target output table and allow reporting from the target output table to continue whilst it’s “working” table is being updated</w:t>
+        <w:t xml:space="preserve"> and use the sp_rename method to swap the “working” table for the target output table. This will minimise the downtime of the target output table and allow reporting from the target output table to continue whilst it’s “working” table is being updated</w:t>
       </w:r>
     </w:p>
     <w:p>
@@ -3657,16 +3529,11 @@
       <w:r>
         <w:t xml:space="preserve">, but appended with “_work” (e.g. </w:t>
       </w:r>
-      <w:proofErr w:type="spellStart"/>
       <w:r>
         <w:t>PAS</w:t>
       </w:r>
       <w:r>
-        <w:t>_REPV_Bulk.APPOINTMENTS_work</w:t>
-      </w:r>
-      <w:proofErr w:type="spellEnd"/>
-      <w:r>
-        <w:t>)</w:t>
+        <w:t>_REPV_Bulk.APPOINTMENTS_work)</w:t>
       </w:r>
     </w:p>
     <w:p>
@@ -3689,14 +3556,12 @@
       <w:pPr>
         <w:pStyle w:val="Heading3"/>
       </w:pPr>
-      <w:proofErr w:type="spellStart"/>
       <w:r>
         <w:rPr>
           <w:i/>
         </w:rPr>
         <w:t>UpdatedBy</w:t>
       </w:r>
-      <w:proofErr w:type="spellEnd"/>
       <w:r>
         <w:t xml:space="preserve"> – </w:t>
       </w:r>
@@ -3723,24 +3588,14 @@
       <w:pPr>
         <w:pStyle w:val="Heading3"/>
       </w:pPr>
-      <w:proofErr w:type="spellStart"/>
       <w:r>
         <w:rPr>
           <w:i/>
         </w:rPr>
         <w:t>LastUpdated</w:t>
       </w:r>
-      <w:proofErr w:type="spellEnd"/>
-      <w:r>
-        <w:t xml:space="preserve"> - the start </w:t>
-      </w:r>
-      <w:proofErr w:type="spellStart"/>
-      <w:r>
-        <w:t>datetime</w:t>
-      </w:r>
-      <w:proofErr w:type="spellEnd"/>
-      <w:r>
-        <w:t xml:space="preserve"> (in ISO8601 format) of the last procedure that has updated the record</w:t>
+      <w:r>
+        <w:t xml:space="preserve"> - the start datetime (in ISO8601 format) of the last procedure that has updated the record</w:t>
       </w:r>
     </w:p>
     <w:p>
@@ -3796,17 +3651,12 @@
       <w:bookmarkStart w:id="13" w:name="_Toc530153824"/>
       <w:bookmarkStart w:id="14" w:name="_Toc6302290"/>
       <w:bookmarkStart w:id="15" w:name="_Toc6313129"/>
-      <w:proofErr w:type="spellStart"/>
       <w:r>
         <w:lastRenderedPageBreak/>
         <w:t>XXX</w:t>
       </w:r>
       <w:r>
-        <w:t>_Datawarehouse_Lookup</w:t>
-      </w:r>
-      <w:proofErr w:type="spellEnd"/>
-      <w:r>
-        <w:t xml:space="preserve"> database</w:t>
+        <w:t>_Datawarehouse_Lookup database</w:t>
       </w:r>
       <w:bookmarkEnd w:id="13"/>
       <w:bookmarkEnd w:id="14"/>
@@ -3868,14 +3718,12 @@
       <w:pPr>
         <w:pStyle w:val="Heading4"/>
       </w:pPr>
-      <w:proofErr w:type="spellStart"/>
       <w:r>
         <w:rPr>
           <w:i/>
         </w:rPr>
         <w:t>LookupID</w:t>
       </w:r>
-      <w:proofErr w:type="spellEnd"/>
       <w:r>
         <w:t xml:space="preserve"> – a unique identity field, also to be programmed as the primary key, to uniquely identify each multi-system lookup record</w:t>
       </w:r>
@@ -3884,8 +3732,6 @@
       <w:pPr>
         <w:pStyle w:val="Heading4"/>
       </w:pPr>
-      <w:proofErr w:type="spellStart"/>
-      <w:proofErr w:type="gramStart"/>
       <w:r>
         <w:rPr>
           <w:i/>
@@ -3898,7 +3744,6 @@
         </w:rPr>
         <w:t>System</w:t>
       </w:r>
-      <w:proofErr w:type="spellEnd"/>
       <w:r>
         <w:t xml:space="preserve"> – the name of the source system that the </w:t>
       </w:r>
@@ -3906,11 +3751,7 @@
         <w:t>reference data item comes from</w:t>
       </w:r>
       <w:r>
-        <w:t>.</w:t>
-      </w:r>
-      <w:proofErr w:type="gramEnd"/>
-      <w:r>
-        <w:t xml:space="preserve"> If the reference data comes</w:t>
+        <w:t>. If the reference data comes</w:t>
       </w:r>
       <w:r>
         <w:t xml:space="preserve"> from a function then write the name of the function</w:t>
@@ -3920,14 +3761,12 @@
       <w:pPr>
         <w:pStyle w:val="Heading4"/>
       </w:pPr>
-      <w:proofErr w:type="spellStart"/>
       <w:r>
         <w:rPr>
           <w:i/>
         </w:rPr>
         <w:t>SourceCode</w:t>
       </w:r>
-      <w:proofErr w:type="spellEnd"/>
       <w:r>
         <w:t xml:space="preserve"> – the unique id from the source system</w:t>
       </w:r>
@@ -3936,7 +3775,6 @@
       <w:pPr>
         <w:pStyle w:val="Heading4"/>
       </w:pPr>
-      <w:proofErr w:type="spellStart"/>
       <w:r>
         <w:rPr>
           <w:i/>
@@ -3949,18 +3787,15 @@
         </w:rPr>
         <w:t>Description</w:t>
       </w:r>
-      <w:proofErr w:type="spellEnd"/>
       <w:r>
         <w:t xml:space="preserve"> – the description of the </w:t>
       </w:r>
-      <w:proofErr w:type="spellStart"/>
       <w:r>
         <w:rPr>
           <w:i/>
         </w:rPr>
         <w:t>SourceCode</w:t>
       </w:r>
-      <w:proofErr w:type="spellEnd"/>
       <w:r>
         <w:t xml:space="preserve"> value from the source system</w:t>
       </w:r>
@@ -3972,14 +3807,12 @@
       <w:pPr>
         <w:pStyle w:val="Heading4"/>
       </w:pPr>
-      <w:proofErr w:type="spellStart"/>
       <w:r>
         <w:rPr>
           <w:i/>
         </w:rPr>
         <w:t>DestinationType</w:t>
       </w:r>
-      <w:proofErr w:type="spellEnd"/>
       <w:r>
         <w:t xml:space="preserve"> – the name of the destination system that the reference data will be output to</w:t>
       </w:r>
@@ -3988,7 +3821,6 @@
       <w:pPr>
         <w:pStyle w:val="Heading4"/>
       </w:pPr>
-      <w:proofErr w:type="spellStart"/>
       <w:r>
         <w:rPr>
           <w:i/>
@@ -4001,7 +3833,6 @@
         </w:rPr>
         <w:t>Code</w:t>
       </w:r>
-      <w:proofErr w:type="spellEnd"/>
       <w:r>
         <w:t xml:space="preserve"> – the unique id to output to the destination system</w:t>
       </w:r>
@@ -4010,14 +3841,12 @@
       <w:pPr>
         <w:pStyle w:val="Heading4"/>
       </w:pPr>
-      <w:proofErr w:type="spellStart"/>
       <w:r>
         <w:rPr>
           <w:i/>
         </w:rPr>
         <w:t>DestinationDescription</w:t>
       </w:r>
-      <w:proofErr w:type="spellEnd"/>
       <w:r>
         <w:t xml:space="preserve"> – the description to output to the destination system</w:t>
       </w:r>
@@ -4053,16 +3882,11 @@
       <w:r>
         <w:t xml:space="preserve">The data source for Transform and Load packages will be </w:t>
       </w:r>
-      <w:proofErr w:type="spellStart"/>
       <w:r>
         <w:t>XXX</w:t>
       </w:r>
       <w:r>
-        <w:t>_DataWarehouse_Staging</w:t>
-      </w:r>
-      <w:proofErr w:type="spellEnd"/>
-      <w:r>
-        <w:t xml:space="preserve">, manually entered reference data </w:t>
+        <w:t xml:space="preserve">_DataWarehouse_Staging, manually entered reference data </w:t>
       </w:r>
       <w:r>
         <w:t xml:space="preserve">/ metadata </w:t>
@@ -4096,7 +3920,6 @@
       <w:r>
         <w:t xml:space="preserve">the </w:t>
       </w:r>
-      <w:proofErr w:type="spellStart"/>
       <w:r>
         <w:t>XXX</w:t>
       </w:r>
@@ -4106,7 +3929,6 @@
       <w:r>
         <w:t>_Lookup</w:t>
       </w:r>
-      <w:proofErr w:type="spellEnd"/>
       <w:r>
         <w:t xml:space="preserve"> database (i.e. in the database “pulling” the data)</w:t>
       </w:r>
@@ -4126,14 +3948,12 @@
       <w:r>
         <w:t xml:space="preserve">Functions to categorise data will only output metadata. A corresponding reference table will be created in </w:t>
       </w:r>
-      <w:proofErr w:type="spellStart"/>
       <w:r>
         <w:t>XXX</w:t>
       </w:r>
       <w:r>
         <w:t>_Datawarehouse_Lookups</w:t>
       </w:r>
-      <w:proofErr w:type="spellEnd"/>
     </w:p>
     <w:p>
       <w:pPr>
@@ -4156,15 +3976,7 @@
         <w:pStyle w:val="Heading4"/>
       </w:pPr>
       <w:r>
-        <w:t xml:space="preserve">All target output tables that are being repopulated will perform their work on a “working” table and use the </w:t>
-      </w:r>
-      <w:proofErr w:type="spellStart"/>
-      <w:r>
-        <w:t>sp_rename</w:t>
-      </w:r>
-      <w:proofErr w:type="spellEnd"/>
-      <w:r>
-        <w:t xml:space="preserve"> method to swap the “working” table for the target output table. This will minimise the downtime of the target output table and allow reporting from the target output table to continue whilst it’s “working” table is being updated</w:t>
+        <w:t>All target output tables that are being repopulated will perform their work on a “working” table and use the sp_rename method to swap the “working” table for the target output table. This will minimise the downtime of the target output table and allow reporting from the target output table to continue whilst it’s “working” table is being updated</w:t>
       </w:r>
     </w:p>
     <w:p>
@@ -4174,16 +3986,11 @@
       <w:r>
         <w:t xml:space="preserve">“Working” tables will have the same name as the target output table, but appended with “_work” (e.g. </w:t>
       </w:r>
-      <w:proofErr w:type="spellStart"/>
       <w:r>
         <w:t>PAS</w:t>
       </w:r>
       <w:r>
-        <w:t>_REPV_Bulk.APPOINTMENTS_work</w:t>
-      </w:r>
-      <w:proofErr w:type="spellEnd"/>
-      <w:r>
-        <w:t>)</w:t>
+        <w:t>_REPV_Bulk.APPOINTMENTS_work)</w:t>
       </w:r>
     </w:p>
     <w:p>
@@ -4222,24 +4029,14 @@
       <w:pPr>
         <w:pStyle w:val="Heading3"/>
       </w:pPr>
-      <w:proofErr w:type="spellStart"/>
       <w:r>
         <w:rPr>
           <w:i/>
         </w:rPr>
         <w:t>LastUpdated</w:t>
       </w:r>
-      <w:proofErr w:type="spellEnd"/>
-      <w:r>
-        <w:t xml:space="preserve"> - the start </w:t>
-      </w:r>
-      <w:proofErr w:type="spellStart"/>
-      <w:r>
-        <w:t>datetime</w:t>
-      </w:r>
-      <w:proofErr w:type="spellEnd"/>
-      <w:r>
-        <w:t xml:space="preserve"> (in ISO8601 format) of the last procedure that has updated the record</w:t>
+      <w:r>
+        <w:t xml:space="preserve"> - the start datetime (in ISO8601 format) of the last procedure that has updated the record</w:t>
       </w:r>
     </w:p>
     <w:p>
@@ -4255,20 +4052,7 @@
         <w:pStyle w:val="Heading3"/>
       </w:pPr>
       <w:r>
-        <w:t xml:space="preserve">Table &amp; Field names will be </w:t>
-      </w:r>
-      <w:proofErr w:type="spellStart"/>
-      <w:proofErr w:type="gramStart"/>
-      <w:r>
-        <w:t>CamelCase</w:t>
-      </w:r>
-      <w:proofErr w:type="spellEnd"/>
-      <w:r>
-        <w:t>,</w:t>
-      </w:r>
-      <w:proofErr w:type="gramEnd"/>
-      <w:r>
-        <w:t xml:space="preserve"> underscores will be used after an UPPERCASE acronym. There will be no pluralisation used in table names</w:t>
+        <w:t>Table &amp; Field names will be CamelCase, underscores will be used after an UPPERCASE acronym. There will be no pluralisation used in table names</w:t>
       </w:r>
     </w:p>
     <w:p>
@@ -4283,65 +4067,38 @@
       <w:pPr>
         <w:pStyle w:val="Heading4"/>
       </w:pPr>
-      <w:proofErr w:type="spellStart"/>
-      <w:proofErr w:type="gramStart"/>
-      <w:r>
-        <w:t>vw</w:t>
-      </w:r>
-      <w:proofErr w:type="spellEnd"/>
-      <w:proofErr w:type="gramEnd"/>
-      <w:r>
-        <w:t xml:space="preserve"> – views</w:t>
-      </w:r>
-    </w:p>
-    <w:p>
-      <w:pPr>
-        <w:pStyle w:val="Heading4"/>
-      </w:pPr>
-      <w:proofErr w:type="spellStart"/>
-      <w:proofErr w:type="gramStart"/>
-      <w:r>
-        <w:t>usp</w:t>
-      </w:r>
-      <w:proofErr w:type="spellEnd"/>
-      <w:proofErr w:type="gramEnd"/>
-      <w:r>
-        <w:t xml:space="preserve"> – stored procedures</w:t>
-      </w:r>
-    </w:p>
-    <w:p>
-      <w:pPr>
-        <w:pStyle w:val="Heading4"/>
-      </w:pPr>
-      <w:proofErr w:type="gramStart"/>
-      <w:r>
-        <w:t>fn</w:t>
-      </w:r>
-      <w:proofErr w:type="gramEnd"/>
-      <w:r>
-        <w:t xml:space="preserve"> – scalar functions</w:t>
-      </w:r>
-    </w:p>
-    <w:p>
-      <w:pPr>
-        <w:pStyle w:val="Heading4"/>
-      </w:pPr>
-      <w:proofErr w:type="spellStart"/>
-      <w:proofErr w:type="gramStart"/>
-      <w:r>
-        <w:t>tvf</w:t>
-      </w:r>
-      <w:proofErr w:type="spellEnd"/>
-      <w:proofErr w:type="gramEnd"/>
-      <w:r>
-        <w:t xml:space="preserve"> – table valued functions</w:t>
-      </w:r>
-    </w:p>
-    <w:p>
-      <w:pPr>
-        <w:pStyle w:val="Heading4"/>
-      </w:pPr>
-      <w:proofErr w:type="spellStart"/>
+      <w:r>
+        <w:t>vw – views</w:t>
+      </w:r>
+    </w:p>
+    <w:p>
+      <w:pPr>
+        <w:pStyle w:val="Heading4"/>
+      </w:pPr>
+      <w:r>
+        <w:t>usp – stored procedures</w:t>
+      </w:r>
+    </w:p>
+    <w:p>
+      <w:pPr>
+        <w:pStyle w:val="Heading4"/>
+      </w:pPr>
+      <w:r>
+        <w:t>fn – scalar functions</w:t>
+      </w:r>
+    </w:p>
+    <w:p>
+      <w:pPr>
+        <w:pStyle w:val="Heading4"/>
+      </w:pPr>
+      <w:r>
+        <w:t>tvf – table valued functions</w:t>
+      </w:r>
+    </w:p>
+    <w:p>
+      <w:pPr>
+        <w:pStyle w:val="Heading4"/>
+      </w:pPr>
       <w:r>
         <w:t>pk_</w:t>
       </w:r>
@@ -4352,26 +4109,19 @@
         <w:t>Tblname</w:t>
       </w:r>
       <w:r>
-        <w:t>_x</w:t>
-      </w:r>
-      <w:proofErr w:type="spellEnd"/>
-      <w:r>
-        <w:t xml:space="preserve"> – Primary keys for table </w:t>
-      </w:r>
-      <w:proofErr w:type="spellStart"/>
+        <w:t xml:space="preserve">_x – Primary keys for table </w:t>
+      </w:r>
       <w:r>
         <w:rPr>
           <w:i/>
         </w:rPr>
         <w:t>Tblname</w:t>
       </w:r>
-      <w:proofErr w:type="spellEnd"/>
-    </w:p>
-    <w:p>
-      <w:pPr>
-        <w:pStyle w:val="Heading4"/>
-      </w:pPr>
-      <w:proofErr w:type="spellStart"/>
+    </w:p>
+    <w:p>
+      <w:pPr>
+        <w:pStyle w:val="Heading4"/>
+      </w:pPr>
       <w:r>
         <w:t>ix_</w:t>
       </w:r>
@@ -4382,34 +4132,21 @@
         <w:t>Tblname</w:t>
       </w:r>
       <w:r>
-        <w:t>_x</w:t>
-      </w:r>
-      <w:proofErr w:type="spellEnd"/>
-      <w:r>
-        <w:t xml:space="preserve"> – Indexes for table </w:t>
-      </w:r>
-      <w:proofErr w:type="spellStart"/>
+        <w:t xml:space="preserve">_x – Indexes for table </w:t>
+      </w:r>
       <w:r>
         <w:rPr>
           <w:i/>
         </w:rPr>
         <w:t>Tblname</w:t>
       </w:r>
-      <w:proofErr w:type="spellEnd"/>
-    </w:p>
-    <w:p>
-      <w:pPr>
-        <w:pStyle w:val="Heading4"/>
-      </w:pPr>
-      <w:proofErr w:type="spellStart"/>
-      <w:proofErr w:type="gramStart"/>
-      <w:r>
-        <w:t>df</w:t>
-      </w:r>
-      <w:proofErr w:type="spellEnd"/>
-      <w:proofErr w:type="gramEnd"/>
-      <w:r>
-        <w:t xml:space="preserve"> – default value constraints</w:t>
+    </w:p>
+    <w:p>
+      <w:pPr>
+        <w:pStyle w:val="Heading4"/>
+      </w:pPr>
+      <w:r>
+        <w:t>df – default value constraints</w:t>
       </w:r>
     </w:p>
     <w:p>
@@ -4434,17 +4171,12 @@
       <w:bookmarkStart w:id="16" w:name="_Toc530153825"/>
       <w:bookmarkStart w:id="17" w:name="_Toc6302291"/>
       <w:bookmarkStart w:id="18" w:name="_Toc6313130"/>
-      <w:proofErr w:type="spellStart"/>
       <w:r>
         <w:lastRenderedPageBreak/>
         <w:t>XXX</w:t>
       </w:r>
       <w:r>
-        <w:t>_Datawarehouse</w:t>
-      </w:r>
-      <w:proofErr w:type="spellEnd"/>
-      <w:r>
-        <w:t xml:space="preserve"> database</w:t>
+        <w:t>_Datawarehouse database</w:t>
       </w:r>
       <w:bookmarkEnd w:id="16"/>
       <w:bookmarkEnd w:id="17"/>
@@ -4474,15 +4206,7 @@
         <w:pStyle w:val="Heading3"/>
       </w:pPr>
       <w:r>
-        <w:t xml:space="preserve">Calculated fields from within the dataset, including between rows / correlated </w:t>
-      </w:r>
-      <w:proofErr w:type="spellStart"/>
-      <w:r>
-        <w:t>subquery</w:t>
-      </w:r>
-      <w:proofErr w:type="spellEnd"/>
-      <w:r>
-        <w:t xml:space="preserve"> calculations, are permitted</w:t>
+        <w:t>Calculated fields from within the dataset, including between rows / correlated subquery calculations, are permitted</w:t>
       </w:r>
     </w:p>
     <w:p>
@@ -4565,14 +4289,12 @@
       <w:r>
         <w:t xml:space="preserve">Derived referential integrity tables will be contained within a </w:t>
       </w:r>
-      <w:proofErr w:type="spellStart"/>
       <w:r>
         <w:rPr>
           <w:i/>
         </w:rPr>
         <w:t>FuzzyMatching</w:t>
       </w:r>
-      <w:proofErr w:type="spellEnd"/>
       <w:r>
         <w:t xml:space="preserve"> schema</w:t>
       </w:r>
@@ -4590,15 +4312,7 @@
         <w:pStyle w:val="Heading3"/>
       </w:pPr>
       <w:r>
-        <w:t>Data from different sources will be concatenated (</w:t>
-      </w:r>
-      <w:proofErr w:type="spellStart"/>
-      <w:r>
-        <w:t>unioned</w:t>
-      </w:r>
-      <w:proofErr w:type="spellEnd"/>
-      <w:r>
-        <w:t xml:space="preserve">) into a single dataset (e.g. DVH data into </w:t>
+        <w:t xml:space="preserve">Data from different sources will be concatenated (unioned) into a single dataset (e.g. DVH data into </w:t>
       </w:r>
       <w:r>
         <w:t>PAS</w:t>
@@ -4614,16 +4328,11 @@
       <w:r>
         <w:t xml:space="preserve">Logically deleted data, dummy data or other data of no analytical value will be filtered out of </w:t>
       </w:r>
-      <w:proofErr w:type="spellStart"/>
       <w:r>
         <w:t>XXX</w:t>
       </w:r>
       <w:r>
-        <w:t>_Datawarehouse</w:t>
-      </w:r>
-      <w:proofErr w:type="spellEnd"/>
-      <w:r>
-        <w:t xml:space="preserve"> datasets</w:t>
+        <w:t>_Datawarehouse datasets</w:t>
       </w:r>
     </w:p>
     <w:p>
@@ -4683,25 +4392,18 @@
       <w:r>
         <w:t xml:space="preserve">The data source for Transform and Load packages will only be </w:t>
       </w:r>
-      <w:proofErr w:type="spellStart"/>
       <w:r>
         <w:t>XXX</w:t>
       </w:r>
       <w:r>
-        <w:t>_DataWarehouse_Staging</w:t>
-      </w:r>
-      <w:proofErr w:type="spellEnd"/>
-      <w:r>
-        <w:t xml:space="preserve"> or </w:t>
-      </w:r>
-      <w:proofErr w:type="spellStart"/>
+        <w:t xml:space="preserve">_DataWarehouse_Staging or </w:t>
+      </w:r>
       <w:r>
         <w:t>XXX</w:t>
       </w:r>
       <w:r>
         <w:t>_DataWarehouse_Lookup</w:t>
       </w:r>
-      <w:proofErr w:type="spellEnd"/>
     </w:p>
     <w:p>
       <w:pPr>
@@ -4716,16 +4418,11 @@
       <w:r>
         <w:t xml:space="preserve">the </w:t>
       </w:r>
-      <w:proofErr w:type="spellStart"/>
       <w:r>
         <w:t>XXX</w:t>
       </w:r>
       <w:r>
-        <w:t>_Datawarehouse</w:t>
-      </w:r>
-      <w:proofErr w:type="spellEnd"/>
-      <w:r>
-        <w:t xml:space="preserve"> </w:t>
+        <w:t xml:space="preserve">_Datawarehouse </w:t>
       </w:r>
       <w:r>
         <w:t xml:space="preserve">database </w:t>
@@ -4749,14 +4446,12 @@
       <w:r>
         <w:t xml:space="preserve">Functions to categorise data will only output metadata. A corresponding reference table will be created in </w:t>
       </w:r>
-      <w:proofErr w:type="spellStart"/>
       <w:r>
         <w:t>XXX</w:t>
       </w:r>
       <w:r>
         <w:t>_Datawarehouse_Lookups</w:t>
       </w:r>
-      <w:proofErr w:type="spellEnd"/>
     </w:p>
     <w:p>
       <w:pPr>
@@ -4779,15 +4474,7 @@
         <w:pStyle w:val="Heading4"/>
       </w:pPr>
       <w:r>
-        <w:t xml:space="preserve">All target output tables that are being repopulated will perform their work on a “working” table and use the </w:t>
-      </w:r>
-      <w:proofErr w:type="spellStart"/>
-      <w:r>
-        <w:t>sp_rename</w:t>
-      </w:r>
-      <w:proofErr w:type="spellEnd"/>
-      <w:r>
-        <w:t xml:space="preserve"> method to swap the “working” table for the target output table. This will minimise the downtime of the target output table and allow reporting from the target output table to continue whilst it’s “working” table is being updated</w:t>
+        <w:t>All target output tables that are being repopulated will perform their work on a “working” table and use the sp_rename method to swap the “working” table for the target output table. This will minimise the downtime of the target output table and allow reporting from the target output table to continue whilst it’s “working” table is being updated</w:t>
       </w:r>
     </w:p>
     <w:p>
@@ -4797,16 +4484,11 @@
       <w:r>
         <w:t xml:space="preserve">“Working” tables will have the same name as the target output table, but appended with “_work” (e.g. </w:t>
       </w:r>
-      <w:proofErr w:type="spellStart"/>
       <w:r>
         <w:t>PAS</w:t>
       </w:r>
       <w:r>
-        <w:t>_REPV_Bulk.APPOINTMENTS_work</w:t>
-      </w:r>
-      <w:proofErr w:type="spellEnd"/>
-      <w:r>
-        <w:t>)</w:t>
+        <w:t>_REPV_Bulk.APPOINTMENTS_work)</w:t>
       </w:r>
     </w:p>
     <w:p>
@@ -4845,24 +4527,14 @@
       <w:pPr>
         <w:pStyle w:val="Heading3"/>
       </w:pPr>
-      <w:proofErr w:type="spellStart"/>
       <w:r>
         <w:rPr>
           <w:i/>
         </w:rPr>
         <w:t>LastUpdated</w:t>
       </w:r>
-      <w:proofErr w:type="spellEnd"/>
-      <w:r>
-        <w:t xml:space="preserve"> - the start </w:t>
-      </w:r>
-      <w:proofErr w:type="spellStart"/>
-      <w:r>
-        <w:t>datetime</w:t>
-      </w:r>
-      <w:proofErr w:type="spellEnd"/>
-      <w:r>
-        <w:t xml:space="preserve"> (in ISO8601 format) of the last procedure that has updated the record</w:t>
+      <w:r>
+        <w:t xml:space="preserve"> - the start datetime (in ISO8601 format) of the last procedure that has updated the record</w:t>
       </w:r>
     </w:p>
     <w:p>
@@ -4884,20 +4556,7 @@
         <w:t>will be</w:t>
       </w:r>
       <w:r>
-        <w:t xml:space="preserve"> </w:t>
-      </w:r>
-      <w:proofErr w:type="spellStart"/>
-      <w:proofErr w:type="gramStart"/>
-      <w:r>
-        <w:t>CamelCase</w:t>
-      </w:r>
-      <w:proofErr w:type="spellEnd"/>
-      <w:r>
-        <w:t>,</w:t>
-      </w:r>
-      <w:proofErr w:type="gramEnd"/>
-      <w:r>
-        <w:t xml:space="preserve"> underscores </w:t>
+        <w:t xml:space="preserve"> CamelCase, underscores </w:t>
       </w:r>
       <w:r>
         <w:t xml:space="preserve">will be </w:t>
@@ -4918,65 +4577,38 @@
       <w:pPr>
         <w:pStyle w:val="Heading4"/>
       </w:pPr>
-      <w:proofErr w:type="spellStart"/>
-      <w:proofErr w:type="gramStart"/>
-      <w:r>
-        <w:t>vw</w:t>
-      </w:r>
-      <w:proofErr w:type="spellEnd"/>
-      <w:proofErr w:type="gramEnd"/>
-      <w:r>
-        <w:t xml:space="preserve"> – views</w:t>
-      </w:r>
-    </w:p>
-    <w:p>
-      <w:pPr>
-        <w:pStyle w:val="Heading4"/>
-      </w:pPr>
-      <w:proofErr w:type="spellStart"/>
-      <w:proofErr w:type="gramStart"/>
-      <w:r>
-        <w:t>usp</w:t>
-      </w:r>
-      <w:proofErr w:type="spellEnd"/>
-      <w:proofErr w:type="gramEnd"/>
-      <w:r>
-        <w:t xml:space="preserve"> – stored procedures</w:t>
-      </w:r>
-    </w:p>
-    <w:p>
-      <w:pPr>
-        <w:pStyle w:val="Heading4"/>
-      </w:pPr>
-      <w:proofErr w:type="gramStart"/>
-      <w:r>
-        <w:t>fn</w:t>
-      </w:r>
-      <w:proofErr w:type="gramEnd"/>
-      <w:r>
-        <w:t xml:space="preserve"> – scalar functions</w:t>
-      </w:r>
-    </w:p>
-    <w:p>
-      <w:pPr>
-        <w:pStyle w:val="Heading4"/>
-      </w:pPr>
-      <w:proofErr w:type="spellStart"/>
-      <w:proofErr w:type="gramStart"/>
-      <w:r>
-        <w:t>tvf</w:t>
-      </w:r>
-      <w:proofErr w:type="spellEnd"/>
-      <w:proofErr w:type="gramEnd"/>
-      <w:r>
-        <w:t xml:space="preserve"> – table valued functions</w:t>
-      </w:r>
-    </w:p>
-    <w:p>
-      <w:pPr>
-        <w:pStyle w:val="Heading4"/>
-      </w:pPr>
-      <w:proofErr w:type="spellStart"/>
+      <w:r>
+        <w:t>vw – views</w:t>
+      </w:r>
+    </w:p>
+    <w:p>
+      <w:pPr>
+        <w:pStyle w:val="Heading4"/>
+      </w:pPr>
+      <w:r>
+        <w:t>usp – stored procedures</w:t>
+      </w:r>
+    </w:p>
+    <w:p>
+      <w:pPr>
+        <w:pStyle w:val="Heading4"/>
+      </w:pPr>
+      <w:r>
+        <w:t>fn – scalar functions</w:t>
+      </w:r>
+    </w:p>
+    <w:p>
+      <w:pPr>
+        <w:pStyle w:val="Heading4"/>
+      </w:pPr>
+      <w:r>
+        <w:t>tvf – table valued functions</w:t>
+      </w:r>
+    </w:p>
+    <w:p>
+      <w:pPr>
+        <w:pStyle w:val="Heading4"/>
+      </w:pPr>
       <w:r>
         <w:t>pk_</w:t>
       </w:r>
@@ -4987,26 +4619,19 @@
         <w:t>Tblname</w:t>
       </w:r>
       <w:r>
-        <w:t>_x</w:t>
-      </w:r>
-      <w:proofErr w:type="spellEnd"/>
-      <w:r>
-        <w:t xml:space="preserve"> – Primary keys for table </w:t>
-      </w:r>
-      <w:proofErr w:type="spellStart"/>
+        <w:t xml:space="preserve">_x – Primary keys for table </w:t>
+      </w:r>
       <w:r>
         <w:rPr>
           <w:i/>
         </w:rPr>
         <w:t>Tblname</w:t>
       </w:r>
-      <w:proofErr w:type="spellEnd"/>
-    </w:p>
-    <w:p>
-      <w:pPr>
-        <w:pStyle w:val="Heading4"/>
-      </w:pPr>
-      <w:proofErr w:type="spellStart"/>
+    </w:p>
+    <w:p>
+      <w:pPr>
+        <w:pStyle w:val="Heading4"/>
+      </w:pPr>
       <w:r>
         <w:t>ix_</w:t>
       </w:r>
@@ -5017,34 +4642,21 @@
         <w:t>Tblname</w:t>
       </w:r>
       <w:r>
-        <w:t>_x</w:t>
-      </w:r>
-      <w:proofErr w:type="spellEnd"/>
-      <w:r>
-        <w:t xml:space="preserve"> – Indexes for table </w:t>
-      </w:r>
-      <w:proofErr w:type="spellStart"/>
+        <w:t xml:space="preserve">_x – Indexes for table </w:t>
+      </w:r>
       <w:r>
         <w:rPr>
           <w:i/>
         </w:rPr>
         <w:t>Tblname</w:t>
       </w:r>
-      <w:proofErr w:type="spellEnd"/>
-    </w:p>
-    <w:p>
-      <w:pPr>
-        <w:pStyle w:val="Heading4"/>
-      </w:pPr>
-      <w:proofErr w:type="spellStart"/>
-      <w:proofErr w:type="gramStart"/>
-      <w:r>
-        <w:t>df</w:t>
-      </w:r>
-      <w:proofErr w:type="spellEnd"/>
-      <w:proofErr w:type="gramEnd"/>
-      <w:r>
-        <w:t xml:space="preserve"> – default value constraints</w:t>
+    </w:p>
+    <w:p>
+      <w:pPr>
+        <w:pStyle w:val="Heading4"/>
+      </w:pPr>
+      <w:r>
+        <w:t>df – default value constraints</w:t>
       </w:r>
     </w:p>
     <w:p>
@@ -5236,14 +4848,12 @@
       <w:r>
         <w:t xml:space="preserve">The data source for Transform and Load packages will only be </w:t>
       </w:r>
-      <w:proofErr w:type="spellStart"/>
       <w:r>
         <w:t>XXX</w:t>
       </w:r>
       <w:r>
         <w:t>_DataWarehouse</w:t>
       </w:r>
-      <w:proofErr w:type="spellEnd"/>
     </w:p>
     <w:p>
       <w:pPr>
@@ -5337,31 +4947,7 @@
         <w:pStyle w:val="Heading4"/>
       </w:pPr>
       <w:r>
-        <w:t xml:space="preserve">The presentation of Patient Identifiable Data (PID) will be controlled using groups in the active directory. The username passed to the @PID parameter of each SP or function will be used in an LDAP </w:t>
-      </w:r>
-      <w:proofErr w:type="spellStart"/>
-      <w:r>
-        <w:t>openquery</w:t>
-      </w:r>
-      <w:proofErr w:type="spellEnd"/>
-      <w:r>
-        <w:t xml:space="preserve"> to determine whether the user is permitted to see </w:t>
-      </w:r>
-      <w:proofErr w:type="spellStart"/>
-      <w:r>
-        <w:t>anonymised</w:t>
-      </w:r>
-      <w:proofErr w:type="spellEnd"/>
-      <w:r>
-        <w:t xml:space="preserve">, </w:t>
-      </w:r>
-      <w:proofErr w:type="spellStart"/>
-      <w:r>
-        <w:t>pseudonymised</w:t>
-      </w:r>
-      <w:proofErr w:type="spellEnd"/>
-      <w:r>
-        <w:t xml:space="preserve"> or clear patient data</w:t>
+        <w:t>The presentation of Patient Identifiable Data (PID) will be controlled using groups in the active directory. The username passed to the @PID parameter of each SP or function will be used in an LDAP openquery to determine whether the user is permitted to see anonymised, pseudonymised or clear patient data</w:t>
       </w:r>
     </w:p>
     <w:p>
@@ -5406,15 +4992,7 @@
         <w:pStyle w:val="Heading4"/>
       </w:pPr>
       <w:r>
-        <w:t>Where there are variants of the same dataset provided by the same stored procedure, the required output will be differentiated using parameters (e.g. @</w:t>
-      </w:r>
-      <w:proofErr w:type="spellStart"/>
-      <w:r>
-        <w:t>ReportVariant</w:t>
-      </w:r>
-      <w:proofErr w:type="spellEnd"/>
-      <w:r>
-        <w:t>)</w:t>
+        <w:t>Where there are variants of the same dataset provided by the same stored procedure, the required output will be differentiated using parameters (e.g. @ReportVariant)</w:t>
       </w:r>
     </w:p>
     <w:p>
@@ -5444,14 +5022,12 @@
       <w:r>
         <w:t xml:space="preserve">Functions to categorise data will only output metadata. A corresponding reference table will be created in </w:t>
       </w:r>
-      <w:proofErr w:type="spellStart"/>
       <w:r>
         <w:t>XXX</w:t>
       </w:r>
       <w:r>
         <w:t>_Datawarehouse_Lookups</w:t>
       </w:r>
-      <w:proofErr w:type="spellEnd"/>
     </w:p>
     <w:p>
       <w:pPr>
@@ -5474,15 +5050,7 @@
         <w:pStyle w:val="Heading4"/>
       </w:pPr>
       <w:r>
-        <w:t xml:space="preserve">All target output tables that are being repopulated will perform their work on a “working” table and use the </w:t>
-      </w:r>
-      <w:proofErr w:type="spellStart"/>
-      <w:r>
-        <w:t>sp_rename</w:t>
-      </w:r>
-      <w:proofErr w:type="spellEnd"/>
-      <w:r>
-        <w:t xml:space="preserve"> method to swap the “working” table for the target output table. This will minimise the downtime of the target output table and allow reporting from the target output table to continue whilst it’s “working” table is being updated</w:t>
+        <w:t>All target output tables that are being repopulated will perform their work on a “working” table and use the sp_rename method to swap the “working” table for the target output table. This will minimise the downtime of the target output table and allow reporting from the target output table to continue whilst it’s “working” table is being updated</w:t>
       </w:r>
     </w:p>
     <w:p>
@@ -5492,16 +5060,11 @@
       <w:r>
         <w:t xml:space="preserve">“Working” tables will have the same name as the target output table, but appended with “_work” (e.g. </w:t>
       </w:r>
-      <w:proofErr w:type="spellStart"/>
       <w:r>
         <w:t>PAS</w:t>
       </w:r>
       <w:r>
-        <w:t>_REPV_Bulk.APPOINTMENTS_work</w:t>
-      </w:r>
-      <w:proofErr w:type="spellEnd"/>
-      <w:r>
-        <w:t>)</w:t>
+        <w:t>_REPV_Bulk.APPOINTMENTS_work)</w:t>
       </w:r>
     </w:p>
     <w:p>
@@ -5524,24 +5087,14 @@
       <w:pPr>
         <w:pStyle w:val="Heading3"/>
       </w:pPr>
-      <w:proofErr w:type="spellStart"/>
       <w:r>
         <w:rPr>
           <w:i/>
         </w:rPr>
         <w:t>LastUpdated</w:t>
       </w:r>
-      <w:proofErr w:type="spellEnd"/>
-      <w:r>
-        <w:t xml:space="preserve"> - the start </w:t>
-      </w:r>
-      <w:proofErr w:type="spellStart"/>
-      <w:r>
-        <w:t>datetime</w:t>
-      </w:r>
-      <w:proofErr w:type="spellEnd"/>
-      <w:r>
-        <w:t xml:space="preserve"> (in ISO8601 format) of the last procedure that has updated the record</w:t>
+      <w:r>
+        <w:t xml:space="preserve"> - the start datetime (in ISO8601 format) of the last procedure that has updated the record</w:t>
       </w:r>
     </w:p>
     <w:p>
@@ -5578,65 +5131,38 @@
       <w:pPr>
         <w:pStyle w:val="Heading4"/>
       </w:pPr>
-      <w:proofErr w:type="spellStart"/>
-      <w:proofErr w:type="gramStart"/>
-      <w:r>
-        <w:t>vw</w:t>
-      </w:r>
-      <w:proofErr w:type="spellEnd"/>
-      <w:proofErr w:type="gramEnd"/>
-      <w:r>
-        <w:t xml:space="preserve"> – views</w:t>
-      </w:r>
-    </w:p>
-    <w:p>
-      <w:pPr>
-        <w:pStyle w:val="Heading4"/>
-      </w:pPr>
-      <w:proofErr w:type="spellStart"/>
-      <w:proofErr w:type="gramStart"/>
-      <w:r>
-        <w:t>usp</w:t>
-      </w:r>
-      <w:proofErr w:type="spellEnd"/>
-      <w:proofErr w:type="gramEnd"/>
-      <w:r>
-        <w:t xml:space="preserve"> – stored procedures</w:t>
-      </w:r>
-    </w:p>
-    <w:p>
-      <w:pPr>
-        <w:pStyle w:val="Heading4"/>
-      </w:pPr>
-      <w:proofErr w:type="gramStart"/>
-      <w:r>
-        <w:t>fn</w:t>
-      </w:r>
-      <w:proofErr w:type="gramEnd"/>
-      <w:r>
-        <w:t xml:space="preserve"> – scalar functions</w:t>
-      </w:r>
-    </w:p>
-    <w:p>
-      <w:pPr>
-        <w:pStyle w:val="Heading4"/>
-      </w:pPr>
-      <w:proofErr w:type="spellStart"/>
-      <w:proofErr w:type="gramStart"/>
-      <w:r>
-        <w:t>tvf</w:t>
-      </w:r>
-      <w:proofErr w:type="spellEnd"/>
-      <w:proofErr w:type="gramEnd"/>
-      <w:r>
-        <w:t xml:space="preserve"> – table valued functions</w:t>
-      </w:r>
-    </w:p>
-    <w:p>
-      <w:pPr>
-        <w:pStyle w:val="Heading4"/>
-      </w:pPr>
-      <w:proofErr w:type="spellStart"/>
+      <w:r>
+        <w:t>vw – views</w:t>
+      </w:r>
+    </w:p>
+    <w:p>
+      <w:pPr>
+        <w:pStyle w:val="Heading4"/>
+      </w:pPr>
+      <w:r>
+        <w:t>usp – stored procedures</w:t>
+      </w:r>
+    </w:p>
+    <w:p>
+      <w:pPr>
+        <w:pStyle w:val="Heading4"/>
+      </w:pPr>
+      <w:r>
+        <w:t>fn – scalar functions</w:t>
+      </w:r>
+    </w:p>
+    <w:p>
+      <w:pPr>
+        <w:pStyle w:val="Heading4"/>
+      </w:pPr>
+      <w:r>
+        <w:t>tvf – table valued functions</w:t>
+      </w:r>
+    </w:p>
+    <w:p>
+      <w:pPr>
+        <w:pStyle w:val="Heading4"/>
+      </w:pPr>
       <w:r>
         <w:t>pk_</w:t>
       </w:r>
@@ -5647,26 +5173,19 @@
         <w:t>Tblname</w:t>
       </w:r>
       <w:r>
-        <w:t>_x</w:t>
-      </w:r>
-      <w:proofErr w:type="spellEnd"/>
-      <w:r>
-        <w:t xml:space="preserve"> – Primary keys for table </w:t>
-      </w:r>
-      <w:proofErr w:type="spellStart"/>
+        <w:t xml:space="preserve">_x – Primary keys for table </w:t>
+      </w:r>
       <w:r>
         <w:rPr>
           <w:i/>
         </w:rPr>
         <w:t>Tblname</w:t>
       </w:r>
-      <w:proofErr w:type="spellEnd"/>
-    </w:p>
-    <w:p>
-      <w:pPr>
-        <w:pStyle w:val="Heading4"/>
-      </w:pPr>
-      <w:proofErr w:type="spellStart"/>
+    </w:p>
+    <w:p>
+      <w:pPr>
+        <w:pStyle w:val="Heading4"/>
+      </w:pPr>
       <w:r>
         <w:t>ix_</w:t>
       </w:r>
@@ -5677,34 +5196,21 @@
         <w:t>Tblname</w:t>
       </w:r>
       <w:r>
-        <w:t>_x</w:t>
-      </w:r>
-      <w:proofErr w:type="spellEnd"/>
-      <w:r>
-        <w:t xml:space="preserve"> – Indexes for table </w:t>
-      </w:r>
-      <w:proofErr w:type="spellStart"/>
+        <w:t xml:space="preserve">_x – Indexes for table </w:t>
+      </w:r>
       <w:r>
         <w:rPr>
           <w:i/>
         </w:rPr>
         <w:t>Tblname</w:t>
       </w:r>
-      <w:proofErr w:type="spellEnd"/>
-    </w:p>
-    <w:p>
-      <w:pPr>
-        <w:pStyle w:val="Heading4"/>
-      </w:pPr>
-      <w:proofErr w:type="spellStart"/>
-      <w:proofErr w:type="gramStart"/>
-      <w:r>
-        <w:t>df</w:t>
-      </w:r>
-      <w:proofErr w:type="spellEnd"/>
-      <w:proofErr w:type="gramEnd"/>
-      <w:r>
-        <w:t xml:space="preserve"> – default value constraints</w:t>
+    </w:p>
+    <w:p>
+      <w:pPr>
+        <w:pStyle w:val="Heading4"/>
+      </w:pPr>
+      <w:r>
+        <w:t>df – default value constraints</w:t>
       </w:r>
     </w:p>
     <w:p>
@@ -5729,14 +5235,9 @@
       <w:bookmarkStart w:id="22" w:name="_Toc530153827"/>
       <w:bookmarkStart w:id="23" w:name="_Toc6302293"/>
       <w:bookmarkStart w:id="24" w:name="_Toc6313132"/>
-      <w:proofErr w:type="spellStart"/>
       <w:r>
         <w:lastRenderedPageBreak/>
-        <w:t>Reporting_History</w:t>
-      </w:r>
-      <w:proofErr w:type="spellEnd"/>
-      <w:r>
-        <w:t xml:space="preserve"> database</w:t>
+        <w:t>Reporting_History database</w:t>
       </w:r>
       <w:bookmarkEnd w:id="22"/>
       <w:bookmarkEnd w:id="23"/>
@@ -5763,15 +5264,7 @@
         <w:pStyle w:val="Heading3"/>
       </w:pPr>
       <w:r>
-        <w:t xml:space="preserve">This database contains change data between the Reporting </w:t>
-      </w:r>
-      <w:proofErr w:type="gramStart"/>
-      <w:r>
-        <w:t>database</w:t>
-      </w:r>
-      <w:proofErr w:type="gramEnd"/>
-      <w:r>
-        <w:t xml:space="preserve"> transform &amp; load runs. This will provide a mechanism to record updates and deletions to records that are not recorded elsewhere</w:t>
+        <w:t>This database contains change data between the Reporting database transform &amp; load runs. This will provide a mechanism to record updates and deletions to records that are not recorded elsewhere</w:t>
       </w:r>
     </w:p>
     <w:p>
@@ -5834,15 +5327,7 @@
         <w:t xml:space="preserve">kept in </w:t>
       </w:r>
       <w:r>
-        <w:t xml:space="preserve">the </w:t>
-      </w:r>
-      <w:proofErr w:type="spellStart"/>
-      <w:r>
-        <w:t>Reporting_History</w:t>
-      </w:r>
-      <w:proofErr w:type="spellEnd"/>
-      <w:r>
-        <w:t xml:space="preserve"> database (i.e. in the database “pulling” the data) </w:t>
+        <w:t xml:space="preserve">the Reporting_History database (i.e. in the database “pulling” the data) </w:t>
       </w:r>
     </w:p>
     <w:p>
@@ -5866,15 +5351,7 @@
         <w:pStyle w:val="Heading4"/>
       </w:pPr>
       <w:r>
-        <w:t xml:space="preserve">All target output tables that are being repopulated will perform their work on a “working” table and use the </w:t>
-      </w:r>
-      <w:proofErr w:type="spellStart"/>
-      <w:r>
-        <w:t>sp_rename</w:t>
-      </w:r>
-      <w:proofErr w:type="spellEnd"/>
-      <w:r>
-        <w:t xml:space="preserve"> method to swap the “working” table for the target output table. This will minimise the downtime of the target output table and allow reporting from the target output table to continue whilst it’s “working” table is being updated</w:t>
+        <w:t>All target output tables that are being repopulated will perform their work on a “working” table and use the sp_rename method to swap the “working” table for the target output table. This will minimise the downtime of the target output table and allow reporting from the target output table to continue whilst it’s “working” table is being updated</w:t>
       </w:r>
     </w:p>
     <w:p>
@@ -5884,16 +5361,11 @@
       <w:r>
         <w:t xml:space="preserve">“Working” tables will have the same name as the target output table, but appended with “_work” (e.g. </w:t>
       </w:r>
-      <w:proofErr w:type="spellStart"/>
       <w:r>
         <w:t>PAS</w:t>
       </w:r>
       <w:r>
-        <w:t>_REPV_Bulk.APPOINTMENTS_work</w:t>
-      </w:r>
-      <w:proofErr w:type="spellEnd"/>
-      <w:r>
-        <w:t>)</w:t>
+        <w:t>_REPV_Bulk.APPOINTMENTS_work)</w:t>
       </w:r>
     </w:p>
     <w:p>
@@ -6140,23 +5612,7 @@
         <w:pStyle w:val="Heading2"/>
       </w:pPr>
       <w:r>
-        <w:t xml:space="preserve">How will </w:t>
-      </w:r>
-      <w:proofErr w:type="spellStart"/>
-      <w:r>
-        <w:t>anonymization</w:t>
-      </w:r>
-      <w:proofErr w:type="spellEnd"/>
-      <w:r>
-        <w:t xml:space="preserve"> / </w:t>
-      </w:r>
-      <w:proofErr w:type="spellStart"/>
-      <w:r>
-        <w:t>pseudonymisation</w:t>
-      </w:r>
-      <w:proofErr w:type="spellEnd"/>
-      <w:r>
-        <w:t xml:space="preserve"> be administered</w:t>
+        <w:t>How will anonymization / pseudonymisation be administered</w:t>
       </w:r>
     </w:p>
     <w:p>
@@ -6196,15 +5652,7 @@
         <w:pStyle w:val="Heading3"/>
       </w:pPr>
       <w:r>
-        <w:t xml:space="preserve">For stored procedures and functions with </w:t>
-      </w:r>
-      <w:proofErr w:type="spellStart"/>
-      <w:r>
-        <w:t>writeback</w:t>
-      </w:r>
-      <w:proofErr w:type="spellEnd"/>
-      <w:r>
-        <w:t xml:space="preserve"> functionality, a function will be created to check all string parameters using dynamic SQL or a where clause to minimise the risk of SQL injection attacks</w:t>
+        <w:t>For stored procedures and functions with writeback functionality, a function will be created to check all string parameters using dynamic SQL or a where clause to minimise the risk of SQL injection attacks</w:t>
       </w:r>
     </w:p>
     <w:p>
@@ -6266,15 +5714,7 @@
         <w:pStyle w:val="Heading3"/>
       </w:pPr>
       <w:r>
-        <w:t xml:space="preserve">The DBA will use the </w:t>
-      </w:r>
-      <w:proofErr w:type="spellStart"/>
-      <w:r>
-        <w:t>Redgate</w:t>
-      </w:r>
-      <w:proofErr w:type="spellEnd"/>
-      <w:r>
-        <w:t xml:space="preserve"> SQL monitor tool to detect unauthorised changes to databases</w:t>
+        <w:t>The DBA will use the Redgate SQL monitor tool to detect unauthorised changes to databases</w:t>
       </w:r>
     </w:p>
     <w:p>
@@ -6302,15 +5742,7 @@
         <w:t>, SVN or MSVSS</w:t>
       </w:r>
       <w:r>
-        <w:t xml:space="preserve"> repository and </w:t>
-      </w:r>
-      <w:proofErr w:type="spellStart"/>
-      <w:r>
-        <w:t>Redgate</w:t>
-      </w:r>
-      <w:proofErr w:type="spellEnd"/>
-      <w:r>
-        <w:t xml:space="preserve"> source control software</w:t>
+        <w:t xml:space="preserve"> repository and Redgate source control software</w:t>
       </w:r>
     </w:p>
     <w:p>
@@ -6334,15 +5766,7 @@
         <w:pStyle w:val="Heading3"/>
       </w:pPr>
       <w:r>
-        <w:t xml:space="preserve">All developers will use the </w:t>
-      </w:r>
-      <w:proofErr w:type="spellStart"/>
-      <w:r>
-        <w:t>Redgate</w:t>
-      </w:r>
-      <w:proofErr w:type="spellEnd"/>
-      <w:r>
-        <w:t xml:space="preserve"> SQL compare and Data compare tools to generate change scripts to be applied to test and production databases</w:t>
+        <w:t>All developers will use the Redgate SQL compare and Data compare tools to generate change scripts to be applied to test and production databases</w:t>
       </w:r>
     </w:p>
     <w:p>
@@ -6513,7 +5937,7 @@
         <w:noProof/>
         <w:color w:val="595959" w:themeColor="text1" w:themeTint="A6"/>
       </w:rPr>
-      <w:t>3</w:t>
+      <w:t>6</w:t>
     </w:r>
     <w:r>
       <w:rPr>
@@ -6553,7 +5977,7 @@
         <w:rPr>
           <w:noProof/>
         </w:rPr>
-        <w:t>NHS Data Warehouse Standard - Introduction</w:t>
+        <w:t>Optimisation &amp; Integrity</w:t>
       </w:r>
     </w:fldSimple>
     <w:r>
@@ -6567,7 +5991,7 @@
         <w:rPr>
           <w:noProof/>
         </w:rPr>
-        <w:t>A little bit about the NHS Data Warehouse standards</w:t>
+        <w:t>Entity Integrity</w:t>
       </w:r>
     </w:fldSimple>
     <w:r>
@@ -9413,7 +8837,7 @@
 </file>
 
 <file path=customXml/itemProps1.xml><?xml version="1.0" encoding="utf-8"?>
-<ds:datastoreItem xmlns:ds="http://schemas.openxmlformats.org/officeDocument/2006/customXml" ds:itemID="{969ED592-D8ED-4832-ABD5-7B76491C3168}">
+<ds:datastoreItem xmlns:ds="http://schemas.openxmlformats.org/officeDocument/2006/customXml" ds:itemID="{DA20D171-FC20-4822-B618-A2D58A3A59FD}">
   <ds:schemaRefs>
     <ds:schemaRef ds:uri="http://schemas.openxmlformats.org/officeDocument/2006/bibliography"/>
   </ds:schemaRefs>

</xml_diff>